<commit_message>
change last line in docx file of release template
</commit_message>
<xml_diff>
--- a/release-template.docx
+++ b/release-template.docx
@@ -12,13 +12,25 @@
           <w:szCs w:val="22"/>
         </w:rPr>
       </w:pPr>
+      <w:bookmarkStart w:id="0" w:name="_GoBack"/>
+      <w:bookmarkEnd w:id="0"/>
+      <w:proofErr w:type="spellStart"/>
       <w:r>
         <w:rPr>
           <w:b/>
           <w:color w:val="auto"/>
           <w:szCs w:val="22"/>
         </w:rPr>
-        <w:t xml:space="preserve">Databrary </w:t>
+        <w:t>Databrary</w:t>
+      </w:r>
+      <w:proofErr w:type="spellEnd"/>
+      <w:r>
+        <w:rPr>
+          <w:b/>
+          <w:color w:val="auto"/>
+          <w:szCs w:val="22"/>
+        </w:rPr>
+        <w:t xml:space="preserve"> </w:t>
       </w:r>
       <w:r>
         <w:rPr>
@@ -91,8 +103,8 @@
           <w:szCs w:val="22"/>
         </w:rPr>
       </w:pPr>
-      <w:bookmarkStart w:id="0" w:name="h.km22k34g1lj3" w:colFirst="0" w:colLast="0"/>
-      <w:bookmarkEnd w:id="0"/>
+      <w:bookmarkStart w:id="1" w:name="h.km22k34g1lj3" w:colFirst="0" w:colLast="0"/>
+      <w:bookmarkEnd w:id="1"/>
       <w:r>
         <w:rPr>
           <w:sz w:val="22"/>
@@ -122,8 +134,8 @@
           <w:szCs w:val="22"/>
         </w:rPr>
       </w:pPr>
-      <w:bookmarkStart w:id="1" w:name="OLE_LINK1"/>
-      <w:bookmarkStart w:id="2" w:name="OLE_LINK2"/>
+      <w:bookmarkStart w:id="2" w:name="OLE_LINK1"/>
+      <w:bookmarkStart w:id="3" w:name="OLE_LINK2"/>
       <w:r>
         <w:rPr>
           <w:szCs w:val="22"/>
@@ -190,11 +202,19 @@
         </w:rPr>
         <w:t xml:space="preserve">called </w:t>
       </w:r>
-      <w:r>
-        <w:rPr>
-          <w:szCs w:val="22"/>
-        </w:rPr>
-        <w:t>Databrary (Databrary.org)</w:t>
+      <w:proofErr w:type="spellStart"/>
+      <w:r>
+        <w:rPr>
+          <w:szCs w:val="22"/>
+        </w:rPr>
+        <w:t>Databrary</w:t>
+      </w:r>
+      <w:proofErr w:type="spellEnd"/>
+      <w:r>
+        <w:rPr>
+          <w:szCs w:val="22"/>
+        </w:rPr>
+        <w:t xml:space="preserve"> (Databrary.org)</w:t>
       </w:r>
       <w:r>
         <w:rPr>
@@ -406,11 +426,19 @@
         </w:rPr>
         <w:t xml:space="preserve"> you agree to share your data, this form also requests permission to allow authorized </w:t>
       </w:r>
-      <w:r>
-        <w:rPr>
-          <w:szCs w:val="22"/>
-        </w:rPr>
-        <w:t xml:space="preserve">Databrary </w:t>
+      <w:proofErr w:type="spellStart"/>
+      <w:r>
+        <w:rPr>
+          <w:szCs w:val="22"/>
+        </w:rPr>
+        <w:t>Databrary</w:t>
+      </w:r>
+      <w:proofErr w:type="spellEnd"/>
+      <w:r>
+        <w:rPr>
+          <w:szCs w:val="22"/>
+        </w:rPr>
+        <w:t xml:space="preserve"> </w:t>
       </w:r>
       <w:r>
         <w:rPr>
@@ -526,7 +554,21 @@
         <w:rPr>
           <w:szCs w:val="22"/>
         </w:rPr>
-        <w:t xml:space="preserve"> your information in Databrary </w:t>
+        <w:t xml:space="preserve"> your information in </w:t>
+      </w:r>
+      <w:proofErr w:type="spellStart"/>
+      <w:r>
+        <w:rPr>
+          <w:szCs w:val="22"/>
+        </w:rPr>
+        <w:t>Databrary</w:t>
+      </w:r>
+      <w:proofErr w:type="spellEnd"/>
+      <w:r>
+        <w:rPr>
+          <w:szCs w:val="22"/>
+        </w:rPr>
+        <w:t xml:space="preserve"> </w:t>
       </w:r>
       <w:r>
         <w:rPr>
@@ -627,12 +669,12 @@
           <w:szCs w:val="22"/>
         </w:rPr>
       </w:pPr>
-      <w:bookmarkStart w:id="3" w:name="h.mj2ol3gd4f4p" w:colFirst="0" w:colLast="0"/>
-      <w:bookmarkStart w:id="4" w:name="h.lxcfnocr5i7o" w:colFirst="0" w:colLast="0"/>
-      <w:bookmarkEnd w:id="1"/>
+      <w:bookmarkStart w:id="4" w:name="h.mj2ol3gd4f4p" w:colFirst="0" w:colLast="0"/>
+      <w:bookmarkStart w:id="5" w:name="h.lxcfnocr5i7o" w:colFirst="0" w:colLast="0"/>
       <w:bookmarkEnd w:id="2"/>
       <w:bookmarkEnd w:id="3"/>
       <w:bookmarkEnd w:id="4"/>
+      <w:bookmarkEnd w:id="5"/>
       <w:r>
         <w:rPr>
           <w:sz w:val="22"/>
@@ -683,8 +725,8 @@
           <w:szCs w:val="22"/>
         </w:rPr>
       </w:pPr>
-      <w:bookmarkStart w:id="5" w:name="OLE_LINK5"/>
-      <w:bookmarkStart w:id="6" w:name="OLE_LINK6"/>
+      <w:bookmarkStart w:id="6" w:name="OLE_LINK5"/>
+      <w:bookmarkStart w:id="7" w:name="OLE_LINK6"/>
       <w:r>
         <w:rPr>
           <w:szCs w:val="22"/>
@@ -721,10 +763,10 @@
         </w:rPr>
         <w:t xml:space="preserve">name. </w:t>
       </w:r>
-      <w:bookmarkStart w:id="7" w:name="OLE_LINK7"/>
-      <w:bookmarkStart w:id="8" w:name="OLE_LINK8"/>
-      <w:bookmarkEnd w:id="5"/>
+      <w:bookmarkStart w:id="8" w:name="OLE_LINK7"/>
+      <w:bookmarkStart w:id="9" w:name="OLE_LINK8"/>
       <w:bookmarkEnd w:id="6"/>
+      <w:bookmarkEnd w:id="7"/>
       <w:r>
         <w:rPr>
           <w:szCs w:val="22"/>
@@ -777,7 +819,21 @@
         <w:rPr>
           <w:szCs w:val="22"/>
         </w:rPr>
-        <w:t xml:space="preserve"> in the recordings </w:t>
+        <w:t xml:space="preserve"> in the </w:t>
+      </w:r>
+      <w:proofErr w:type="gramStart"/>
+      <w:r>
+        <w:rPr>
+          <w:szCs w:val="22"/>
+        </w:rPr>
+        <w:t>recordings</w:t>
+      </w:r>
+      <w:proofErr w:type="gramEnd"/>
+      <w:r>
+        <w:rPr>
+          <w:szCs w:val="22"/>
+        </w:rPr>
+        <w:t xml:space="preserve"> </w:t>
       </w:r>
       <w:r>
         <w:rPr>
@@ -899,8 +955,8 @@
         </w:rPr>
         <w:t xml:space="preserve"> </w:t>
       </w:r>
-      <w:bookmarkStart w:id="9" w:name="OLE_LINK11"/>
-      <w:bookmarkStart w:id="10" w:name="OLE_LINK12"/>
+      <w:bookmarkStart w:id="10" w:name="OLE_LINK11"/>
+      <w:bookmarkStart w:id="11" w:name="OLE_LINK12"/>
       <w:r>
         <w:rPr>
           <w:szCs w:val="22"/>
@@ -967,8 +1023,8 @@
         </w:rPr>
         <w:t>.</w:t>
       </w:r>
-      <w:bookmarkEnd w:id="9"/>
       <w:bookmarkEnd w:id="10"/>
+      <w:bookmarkEnd w:id="11"/>
     </w:p>
     <w:p>
       <w:pPr>
@@ -978,10 +1034,10 @@
           <w:szCs w:val="22"/>
         </w:rPr>
       </w:pPr>
-      <w:bookmarkStart w:id="11" w:name="h.j5uo4u1o86el" w:colFirst="0" w:colLast="0"/>
-      <w:bookmarkEnd w:id="7"/>
+      <w:bookmarkStart w:id="12" w:name="h.j5uo4u1o86el" w:colFirst="0" w:colLast="0"/>
       <w:bookmarkEnd w:id="8"/>
-      <w:bookmarkEnd w:id="11"/>
+      <w:bookmarkEnd w:id="9"/>
+      <w:bookmarkEnd w:id="12"/>
       <w:r>
         <w:rPr>
           <w:sz w:val="22"/>
@@ -1060,8 +1116,8 @@
           <w:szCs w:val="22"/>
         </w:rPr>
       </w:pPr>
-      <w:bookmarkStart w:id="12" w:name="OLE_LINK13"/>
-      <w:bookmarkStart w:id="13" w:name="OLE_LINK14"/>
+      <w:bookmarkStart w:id="13" w:name="OLE_LINK13"/>
+      <w:bookmarkStart w:id="14" w:name="OLE_LINK14"/>
       <w:r>
         <w:rPr>
           <w:szCs w:val="22"/>
@@ -1074,154 +1130,152 @@
         </w:rPr>
         <w:t xml:space="preserve">will </w:t>
       </w:r>
-      <w:bookmarkStart w:id="14" w:name="_GoBack"/>
+      <w:r>
+        <w:rPr>
+          <w:szCs w:val="22"/>
+        </w:rPr>
+        <w:t xml:space="preserve">have access to </w:t>
+      </w:r>
+      <w:r>
+        <w:rPr>
+          <w:szCs w:val="22"/>
+        </w:rPr>
+        <w:t>information</w:t>
+      </w:r>
+      <w:r>
+        <w:rPr>
+          <w:szCs w:val="22"/>
+        </w:rPr>
+        <w:t xml:space="preserve"> in the library. </w:t>
+      </w:r>
+      <w:r>
+        <w:rPr>
+          <w:szCs w:val="22"/>
+        </w:rPr>
+        <w:t>Researchers</w:t>
+      </w:r>
+      <w:r>
+        <w:rPr>
+          <w:szCs w:val="22"/>
+        </w:rPr>
+        <w:t xml:space="preserve"> who are</w:t>
+      </w:r>
+      <w:r>
+        <w:rPr>
+          <w:szCs w:val="22"/>
+        </w:rPr>
+        <w:t xml:space="preserve"> granted access </w:t>
+      </w:r>
+      <w:r>
+        <w:rPr>
+          <w:szCs w:val="22"/>
+        </w:rPr>
+        <w:t>must</w:t>
+      </w:r>
+      <w:r>
+        <w:rPr>
+          <w:szCs w:val="22"/>
+        </w:rPr>
+        <w:t xml:space="preserve"> </w:t>
+      </w:r>
+      <w:r>
+        <w:rPr>
+          <w:szCs w:val="22"/>
+        </w:rPr>
+        <w:t xml:space="preserve">agree to </w:t>
+      </w:r>
+      <w:r>
+        <w:rPr>
+          <w:szCs w:val="22"/>
+        </w:rPr>
+        <w:t>maintain confidentiality</w:t>
+      </w:r>
+      <w:r>
+        <w:rPr>
+          <w:szCs w:val="22"/>
+        </w:rPr>
+        <w:t xml:space="preserve"> </w:t>
+      </w:r>
+      <w:r>
+        <w:rPr>
+          <w:szCs w:val="22"/>
+        </w:rPr>
+        <w:t>and not</w:t>
+      </w:r>
+      <w:r>
+        <w:rPr>
+          <w:szCs w:val="22"/>
+        </w:rPr>
+        <w:t xml:space="preserve"> </w:t>
+      </w:r>
+      <w:r>
+        <w:rPr>
+          <w:szCs w:val="22"/>
+        </w:rPr>
+        <w:t xml:space="preserve">use </w:t>
+      </w:r>
+      <w:r>
+        <w:rPr>
+          <w:szCs w:val="22"/>
+        </w:rPr>
+        <w:t>information</w:t>
+      </w:r>
+      <w:r>
+        <w:rPr>
+          <w:szCs w:val="22"/>
+        </w:rPr>
+        <w:t xml:space="preserve"> for commercial purposes. </w:t>
+      </w:r>
+      <w:r>
+        <w:rPr>
+          <w:szCs w:val="22"/>
+        </w:rPr>
+        <w:t>Researchers</w:t>
+      </w:r>
+      <w:r>
+        <w:rPr>
+          <w:szCs w:val="22"/>
+        </w:rPr>
+        <w:t xml:space="preserve"> </w:t>
+      </w:r>
+      <w:r>
+        <w:rPr>
+          <w:szCs w:val="22"/>
+        </w:rPr>
+        <w:t xml:space="preserve">promise to </w:t>
+      </w:r>
+      <w:r>
+        <w:rPr>
+          <w:szCs w:val="22"/>
+        </w:rPr>
+        <w:t xml:space="preserve">treat </w:t>
+      </w:r>
+      <w:r>
+        <w:rPr>
+          <w:szCs w:val="22"/>
+        </w:rPr>
+        <w:t>information</w:t>
+      </w:r>
+      <w:r>
+        <w:rPr>
+          <w:szCs w:val="22"/>
+        </w:rPr>
+        <w:t xml:space="preserve"> in the library with the same high standards of care that they treat </w:t>
+      </w:r>
+      <w:r>
+        <w:rPr>
+          <w:szCs w:val="22"/>
+        </w:rPr>
+        <w:t>information</w:t>
+      </w:r>
+      <w:r>
+        <w:rPr>
+          <w:szCs w:val="22"/>
+        </w:rPr>
+        <w:t xml:space="preserve"> collected in their own laboratories.</w:t>
+      </w:r>
+      <w:bookmarkEnd w:id="13"/>
       <w:bookmarkEnd w:id="14"/>
-      <w:r>
-        <w:rPr>
-          <w:szCs w:val="22"/>
-        </w:rPr>
-        <w:t xml:space="preserve">have access to </w:t>
-      </w:r>
-      <w:r>
-        <w:rPr>
-          <w:szCs w:val="22"/>
-        </w:rPr>
-        <w:t>information</w:t>
-      </w:r>
-      <w:r>
-        <w:rPr>
-          <w:szCs w:val="22"/>
-        </w:rPr>
-        <w:t xml:space="preserve"> in the library. </w:t>
-      </w:r>
-      <w:r>
-        <w:rPr>
-          <w:szCs w:val="22"/>
-        </w:rPr>
-        <w:t>Researchers</w:t>
-      </w:r>
-      <w:r>
-        <w:rPr>
-          <w:szCs w:val="22"/>
-        </w:rPr>
-        <w:t xml:space="preserve"> who are</w:t>
-      </w:r>
-      <w:r>
-        <w:rPr>
-          <w:szCs w:val="22"/>
-        </w:rPr>
-        <w:t xml:space="preserve"> granted access </w:t>
-      </w:r>
-      <w:r>
-        <w:rPr>
-          <w:szCs w:val="22"/>
-        </w:rPr>
-        <w:t>must</w:t>
-      </w:r>
-      <w:r>
-        <w:rPr>
-          <w:szCs w:val="22"/>
-        </w:rPr>
-        <w:t xml:space="preserve"> </w:t>
-      </w:r>
-      <w:r>
-        <w:rPr>
-          <w:szCs w:val="22"/>
-        </w:rPr>
-        <w:t xml:space="preserve">agree to </w:t>
-      </w:r>
-      <w:r>
-        <w:rPr>
-          <w:szCs w:val="22"/>
-        </w:rPr>
-        <w:t>maintain confidentiality</w:t>
-      </w:r>
-      <w:r>
-        <w:rPr>
-          <w:szCs w:val="22"/>
-        </w:rPr>
-        <w:t xml:space="preserve"> </w:t>
-      </w:r>
-      <w:r>
-        <w:rPr>
-          <w:szCs w:val="22"/>
-        </w:rPr>
-        <w:t>and not</w:t>
-      </w:r>
-      <w:r>
-        <w:rPr>
-          <w:szCs w:val="22"/>
-        </w:rPr>
-        <w:t xml:space="preserve"> </w:t>
-      </w:r>
-      <w:r>
-        <w:rPr>
-          <w:szCs w:val="22"/>
-        </w:rPr>
-        <w:t xml:space="preserve">use </w:t>
-      </w:r>
-      <w:r>
-        <w:rPr>
-          <w:szCs w:val="22"/>
-        </w:rPr>
-        <w:t>information</w:t>
-      </w:r>
-      <w:r>
-        <w:rPr>
-          <w:szCs w:val="22"/>
-        </w:rPr>
-        <w:t xml:space="preserve"> for commercial purposes. </w:t>
-      </w:r>
-      <w:r>
-        <w:rPr>
-          <w:szCs w:val="22"/>
-        </w:rPr>
-        <w:t>Researchers</w:t>
-      </w:r>
-      <w:r>
-        <w:rPr>
-          <w:szCs w:val="22"/>
-        </w:rPr>
-        <w:t xml:space="preserve"> </w:t>
-      </w:r>
-      <w:r>
-        <w:rPr>
-          <w:szCs w:val="22"/>
-        </w:rPr>
-        <w:t xml:space="preserve">promise to </w:t>
-      </w:r>
-      <w:r>
-        <w:rPr>
-          <w:szCs w:val="22"/>
-        </w:rPr>
-        <w:t xml:space="preserve">treat </w:t>
-      </w:r>
-      <w:r>
-        <w:rPr>
-          <w:szCs w:val="22"/>
-        </w:rPr>
-        <w:t>information</w:t>
-      </w:r>
-      <w:r>
-        <w:rPr>
-          <w:szCs w:val="22"/>
-        </w:rPr>
-        <w:t xml:space="preserve"> in the library with the same high standards of care that they treat </w:t>
-      </w:r>
-      <w:r>
-        <w:rPr>
-          <w:szCs w:val="22"/>
-        </w:rPr>
-        <w:t>information</w:t>
-      </w:r>
-      <w:r>
-        <w:rPr>
-          <w:szCs w:val="22"/>
-        </w:rPr>
-        <w:t xml:space="preserve"> collected in their own laboratories.</w:t>
-      </w:r>
-      <w:bookmarkEnd w:id="12"/>
-      <w:bookmarkEnd w:id="13"/>
     </w:p>
     <w:p>
       <w:pPr>
@@ -2519,7 +2573,21 @@
         <w:rPr>
           <w:szCs w:val="20"/>
         </w:rPr>
-        <w:t>I give permission to share the material from this session with authorized researchers in a secure data library called Databrary.</w:t>
+        <w:t xml:space="preserve">I give permission to share the material from this session with authorized researchers in a secure data library called </w:t>
+      </w:r>
+      <w:proofErr w:type="spellStart"/>
+      <w:r>
+        <w:rPr>
+          <w:szCs w:val="20"/>
+        </w:rPr>
+        <w:t>Databrary</w:t>
+      </w:r>
+      <w:proofErr w:type="spellEnd"/>
+      <w:r>
+        <w:rPr>
+          <w:szCs w:val="20"/>
+        </w:rPr>
+        <w:t>.</w:t>
       </w:r>
     </w:p>
     <w:p>
@@ -2551,7 +2619,21 @@
         <w:rPr>
           <w:szCs w:val="20"/>
         </w:rPr>
-        <w:t>I give permission for authorized Databrary researchers to show selected video excerpts and images from recordings of this session for scientific presentations and/or</w:t>
+        <w:t xml:space="preserve">I give permission for authorized </w:t>
+      </w:r>
+      <w:proofErr w:type="spellStart"/>
+      <w:r>
+        <w:rPr>
+          <w:szCs w:val="20"/>
+        </w:rPr>
+        <w:t>Databrary</w:t>
+      </w:r>
+      <w:proofErr w:type="spellEnd"/>
+      <w:r>
+        <w:rPr>
+          <w:szCs w:val="20"/>
+        </w:rPr>
+        <w:t xml:space="preserve"> researchers to show selected video excerpts and images from recordings of this session for scientific presentations and/or</w:t>
       </w:r>
       <w:r>
         <w:rPr>
@@ -2653,7 +2735,23 @@
           <w:sz w:val="20"/>
           <w:szCs w:val="20"/>
         </w:rPr>
-        <w:t>I give permission to share the material from this session with authorized researchers in a secure data library called Databrary.</w:t>
+        <w:t xml:space="preserve">I give permission to share the material from this session with authorized researchers in a secure data library called </w:t>
+      </w:r>
+      <w:proofErr w:type="spellStart"/>
+      <w:r>
+        <w:rPr>
+          <w:sz w:val="20"/>
+          <w:szCs w:val="20"/>
+        </w:rPr>
+        <w:t>Databrary</w:t>
+      </w:r>
+      <w:proofErr w:type="spellEnd"/>
+      <w:r>
+        <w:rPr>
+          <w:sz w:val="20"/>
+          <w:szCs w:val="20"/>
+        </w:rPr>
+        <w:t>.</w:t>
       </w:r>
     </w:p>
     <w:p>
@@ -2687,7 +2785,23 @@
           <w:sz w:val="20"/>
           <w:szCs w:val="20"/>
         </w:rPr>
-        <w:t>I give permission for authorized Databrary researchers to show selected video excerpts and images from recordings of this session for scientific presentations and/or</w:t>
+        <w:t xml:space="preserve">I give permission for authorized </w:t>
+      </w:r>
+      <w:proofErr w:type="spellStart"/>
+      <w:r>
+        <w:rPr>
+          <w:sz w:val="20"/>
+          <w:szCs w:val="20"/>
+        </w:rPr>
+        <w:t>Databrary</w:t>
+      </w:r>
+      <w:proofErr w:type="spellEnd"/>
+      <w:r>
+        <w:rPr>
+          <w:sz w:val="20"/>
+          <w:szCs w:val="20"/>
+        </w:rPr>
+        <w:t xml:space="preserve"> researchers to show selected video excerpts and images from recordings of this session for scientific presentations and/or</w:t>
       </w:r>
       <w:r>
         <w:rPr>
@@ -2721,21 +2835,23 @@
         </w:rPr>
         <w:t xml:space="preserve">By signing below, I indicate that I understand the </w:t>
       </w:r>
+      <w:proofErr w:type="spellStart"/>
       <w:r>
         <w:rPr>
           <w:rFonts w:ascii="Arial" w:hAnsi="Arial" w:cs="Arial"/>
           <w:sz w:val="20"/>
           <w:szCs w:val="20"/>
         </w:rPr>
-        <w:t>Databrary Release</w:t>
-      </w:r>
+        <w:t>Databrary</w:t>
+      </w:r>
+      <w:proofErr w:type="spellEnd"/>
       <w:r>
         <w:rPr>
           <w:rFonts w:ascii="Arial" w:hAnsi="Arial" w:cs="Arial"/>
           <w:sz w:val="20"/>
           <w:szCs w:val="20"/>
         </w:rPr>
-        <w:t xml:space="preserve"> document and </w:t>
+        <w:t xml:space="preserve"> Release</w:t>
       </w:r>
       <w:r>
         <w:rPr>
@@ -2743,7 +2859,7 @@
           <w:sz w:val="20"/>
           <w:szCs w:val="20"/>
         </w:rPr>
-        <w:t>have recorded my own choice</w:t>
+        <w:t xml:space="preserve"> document and </w:t>
       </w:r>
       <w:r>
         <w:rPr>
@@ -2751,7 +2867,7 @@
           <w:sz w:val="20"/>
           <w:szCs w:val="20"/>
         </w:rPr>
-        <w:t>s</w:t>
+        <w:t>have recorded my own choice</w:t>
       </w:r>
       <w:r>
         <w:rPr>
@@ -2759,7 +2875,7 @@
           <w:sz w:val="20"/>
           <w:szCs w:val="20"/>
         </w:rPr>
-        <w:t xml:space="preserve"> </w:t>
+        <w:t>s</w:t>
       </w:r>
       <w:r>
         <w:rPr>
@@ -2767,7 +2883,7 @@
           <w:sz w:val="20"/>
           <w:szCs w:val="20"/>
         </w:rPr>
-        <w:t xml:space="preserve">for sharing the material </w:t>
+        <w:t xml:space="preserve"> </w:t>
       </w:r>
       <w:r>
         <w:rPr>
@@ -2775,7 +2891,7 @@
           <w:sz w:val="20"/>
           <w:szCs w:val="20"/>
         </w:rPr>
-        <w:t xml:space="preserve">from this session </w:t>
+        <w:t xml:space="preserve">for sharing the material </w:t>
       </w:r>
       <w:r>
         <w:rPr>
@@ -2783,7 +2899,51 @@
           <w:sz w:val="20"/>
           <w:szCs w:val="20"/>
         </w:rPr>
-        <w:t>in Databrary and allowing authorized Databrary researchers to show excerpts.</w:t>
+        <w:t xml:space="preserve">from this session </w:t>
+      </w:r>
+      <w:r>
+        <w:rPr>
+          <w:rFonts w:ascii="Arial" w:hAnsi="Arial" w:cs="Arial"/>
+          <w:sz w:val="20"/>
+          <w:szCs w:val="20"/>
+        </w:rPr>
+        <w:t xml:space="preserve">in </w:t>
+      </w:r>
+      <w:proofErr w:type="spellStart"/>
+      <w:r>
+        <w:rPr>
+          <w:rFonts w:ascii="Arial" w:hAnsi="Arial" w:cs="Arial"/>
+          <w:sz w:val="20"/>
+          <w:szCs w:val="20"/>
+        </w:rPr>
+        <w:t>Databrary</w:t>
+      </w:r>
+      <w:proofErr w:type="spellEnd"/>
+      <w:r>
+        <w:rPr>
+          <w:rFonts w:ascii="Arial" w:hAnsi="Arial" w:cs="Arial"/>
+          <w:sz w:val="20"/>
+          <w:szCs w:val="20"/>
+        </w:rPr>
+        <w:t xml:space="preserve"> and allowing authorized </w:t>
+      </w:r>
+      <w:proofErr w:type="spellStart"/>
+      <w:r>
+        <w:rPr>
+          <w:rFonts w:ascii="Arial" w:hAnsi="Arial" w:cs="Arial"/>
+          <w:sz w:val="20"/>
+          <w:szCs w:val="20"/>
+        </w:rPr>
+        <w:t>Databrary</w:t>
+      </w:r>
+      <w:proofErr w:type="spellEnd"/>
+      <w:r>
+        <w:rPr>
+          <w:rFonts w:ascii="Arial" w:hAnsi="Arial" w:cs="Arial"/>
+          <w:sz w:val="20"/>
+          <w:szCs w:val="20"/>
+        </w:rPr>
+        <w:t xml:space="preserve"> researchers to show excerpts.</w:t>
       </w:r>
     </w:p>
     <w:tbl>
@@ -5056,23 +5216,25 @@
                 <w:sz w:val="20"/>
                 <w:szCs w:val="20"/>
               </w:rPr>
-              <w:t xml:space="preserve">I certify that all participants </w:t>
-            </w:r>
+              <w:t xml:space="preserve">I certify that all participants that were recorded have given their decision about whether or not to share with </w:t>
+            </w:r>
+            <w:proofErr w:type="spellStart"/>
             <w:r>
               <w:rPr>
                 <w:color w:val="auto"/>
                 <w:sz w:val="20"/>
                 <w:szCs w:val="20"/>
               </w:rPr>
-              <w:t>present</w:t>
-            </w:r>
+              <w:t>Databrary</w:t>
+            </w:r>
+            <w:proofErr w:type="spellEnd"/>
             <w:r>
               <w:rPr>
                 <w:color w:val="auto"/>
                 <w:sz w:val="20"/>
                 <w:szCs w:val="20"/>
               </w:rPr>
-              <w:t xml:space="preserve"> have consented or assented above and agreed to release this session to share in Databrary.  </w:t>
+              <w:t>.</w:t>
             </w:r>
           </w:p>
         </w:tc>
@@ -5461,7 +5623,22 @@
         <w:sz w:val="20"/>
       </w:rPr>
       <w:tab/>
-      <w:t>Databrary Release for [STUDY NAME]</w:t>
+    </w:r>
+    <w:proofErr w:type="spellStart"/>
+    <w:r>
+      <w:rPr>
+        <w:b w:val="0"/>
+        <w:sz w:val="20"/>
+      </w:rPr>
+      <w:t>Databrary</w:t>
+    </w:r>
+    <w:proofErr w:type="spellEnd"/>
+    <w:r>
+      <w:rPr>
+        <w:b w:val="0"/>
+        <w:sz w:val="20"/>
+      </w:rPr>
+      <w:t xml:space="preserve"> Release for [STUDY NAME]</w:t>
     </w:r>
     <w:r>
       <w:rPr>

</xml_diff>

<commit_message>
revise excerpt language on word and pdf template with changes from counsel
</commit_message>
<xml_diff>
--- a/release-template.docx
+++ b/release-template.docx
@@ -12,8 +12,6 @@
           <w:szCs w:val="22"/>
         </w:rPr>
       </w:pPr>
-      <w:bookmarkStart w:id="0" w:name="_GoBack"/>
-      <w:bookmarkEnd w:id="0"/>
       <w:proofErr w:type="spellStart"/>
       <w:r>
         <w:rPr>
@@ -103,8 +101,8 @@
           <w:szCs w:val="22"/>
         </w:rPr>
       </w:pPr>
-      <w:bookmarkStart w:id="1" w:name="h.km22k34g1lj3" w:colFirst="0" w:colLast="0"/>
-      <w:bookmarkEnd w:id="1"/>
+      <w:bookmarkStart w:id="0" w:name="h.km22k34g1lj3" w:colFirst="0" w:colLast="0"/>
+      <w:bookmarkEnd w:id="0"/>
       <w:r>
         <w:rPr>
           <w:sz w:val="22"/>
@@ -134,8 +132,8 @@
           <w:szCs w:val="22"/>
         </w:rPr>
       </w:pPr>
-      <w:bookmarkStart w:id="2" w:name="OLE_LINK1"/>
-      <w:bookmarkStart w:id="3" w:name="OLE_LINK2"/>
+      <w:bookmarkStart w:id="1" w:name="OLE_LINK1"/>
+      <w:bookmarkStart w:id="2" w:name="OLE_LINK2"/>
       <w:r>
         <w:rPr>
           <w:szCs w:val="22"/>
@@ -669,12 +667,12 @@
           <w:szCs w:val="22"/>
         </w:rPr>
       </w:pPr>
-      <w:bookmarkStart w:id="4" w:name="h.mj2ol3gd4f4p" w:colFirst="0" w:colLast="0"/>
-      <w:bookmarkStart w:id="5" w:name="h.lxcfnocr5i7o" w:colFirst="0" w:colLast="0"/>
+      <w:bookmarkStart w:id="3" w:name="h.mj2ol3gd4f4p" w:colFirst="0" w:colLast="0"/>
+      <w:bookmarkStart w:id="4" w:name="h.lxcfnocr5i7o" w:colFirst="0" w:colLast="0"/>
+      <w:bookmarkEnd w:id="1"/>
       <w:bookmarkEnd w:id="2"/>
       <w:bookmarkEnd w:id="3"/>
       <w:bookmarkEnd w:id="4"/>
-      <w:bookmarkEnd w:id="5"/>
       <w:r>
         <w:rPr>
           <w:sz w:val="22"/>
@@ -725,8 +723,8 @@
           <w:szCs w:val="22"/>
         </w:rPr>
       </w:pPr>
-      <w:bookmarkStart w:id="6" w:name="OLE_LINK5"/>
-      <w:bookmarkStart w:id="7" w:name="OLE_LINK6"/>
+      <w:bookmarkStart w:id="5" w:name="OLE_LINK5"/>
+      <w:bookmarkStart w:id="6" w:name="OLE_LINK6"/>
       <w:r>
         <w:rPr>
           <w:szCs w:val="22"/>
@@ -763,10 +761,10 @@
         </w:rPr>
         <w:t xml:space="preserve">name. </w:t>
       </w:r>
-      <w:bookmarkStart w:id="8" w:name="OLE_LINK7"/>
-      <w:bookmarkStart w:id="9" w:name="OLE_LINK8"/>
+      <w:bookmarkStart w:id="7" w:name="OLE_LINK7"/>
+      <w:bookmarkStart w:id="8" w:name="OLE_LINK8"/>
+      <w:bookmarkEnd w:id="5"/>
       <w:bookmarkEnd w:id="6"/>
-      <w:bookmarkEnd w:id="7"/>
       <w:r>
         <w:rPr>
           <w:szCs w:val="22"/>
@@ -819,16 +817,50 @@
         <w:rPr>
           <w:szCs w:val="22"/>
         </w:rPr>
-        <w:t xml:space="preserve"> in the </w:t>
-      </w:r>
-      <w:proofErr w:type="gramStart"/>
-      <w:r>
-        <w:rPr>
-          <w:szCs w:val="22"/>
-        </w:rPr>
-        <w:t>recordings</w:t>
-      </w:r>
-      <w:proofErr w:type="gramEnd"/>
+        <w:t xml:space="preserve"> in the recordings </w:t>
+      </w:r>
+      <w:r>
+        <w:rPr>
+          <w:szCs w:val="22"/>
+        </w:rPr>
+        <w:t xml:space="preserve">may </w:t>
+      </w:r>
+      <w:r>
+        <w:rPr>
+          <w:szCs w:val="22"/>
+        </w:rPr>
+        <w:t xml:space="preserve">be </w:t>
+      </w:r>
+      <w:r>
+        <w:rPr>
+          <w:szCs w:val="22"/>
+        </w:rPr>
+        <w:t>seen or heard</w:t>
+      </w:r>
+      <w:r>
+        <w:rPr>
+          <w:szCs w:val="22"/>
+        </w:rPr>
+        <w:t xml:space="preserve">. </w:t>
+      </w:r>
+      <w:r>
+        <w:rPr>
+          <w:szCs w:val="22"/>
+        </w:rPr>
+        <w:t xml:space="preserve">First and/or last </w:t>
+      </w:r>
+      <w:r>
+        <w:rPr>
+          <w:szCs w:val="22"/>
+        </w:rPr>
+        <w:t>name</w:t>
+      </w:r>
+      <w:r>
+        <w:rPr>
+          <w:szCs w:val="22"/>
+        </w:rPr>
+        <w:t>s</w:t>
+      </w:r>
       <w:r>
         <w:rPr>
           <w:szCs w:val="22"/>
@@ -839,19 +871,37 @@
         <w:rPr>
           <w:szCs w:val="22"/>
         </w:rPr>
-        <w:t xml:space="preserve">may </w:t>
-      </w:r>
-      <w:r>
-        <w:rPr>
-          <w:szCs w:val="22"/>
-        </w:rPr>
-        <w:t xml:space="preserve">be </w:t>
-      </w:r>
-      <w:r>
-        <w:rPr>
-          <w:szCs w:val="22"/>
-        </w:rPr>
-        <w:t>seen or heard</w:t>
+        <w:t xml:space="preserve">of people </w:t>
+      </w:r>
+      <w:r>
+        <w:rPr>
+          <w:szCs w:val="22"/>
+        </w:rPr>
+        <w:t>may be spoken a</w:t>
+      </w:r>
+      <w:r>
+        <w:rPr>
+          <w:szCs w:val="22"/>
+        </w:rPr>
+        <w:t xml:space="preserve">loud. </w:t>
+      </w:r>
+      <w:r>
+        <w:rPr>
+          <w:szCs w:val="22"/>
+        </w:rPr>
+        <w:t>I</w:t>
+      </w:r>
+      <w:r>
+        <w:rPr>
+          <w:szCs w:val="22"/>
+        </w:rPr>
+        <w:t xml:space="preserve">f the study takes place in your home, aspects of your home may be seen </w:t>
+      </w:r>
+      <w:r>
+        <w:rPr>
+          <w:szCs w:val="22"/>
+        </w:rPr>
+        <w:t>or heard</w:t>
       </w:r>
       <w:r>
         <w:rPr>
@@ -863,19 +913,25 @@
         <w:rPr>
           <w:szCs w:val="22"/>
         </w:rPr>
-        <w:t xml:space="preserve">First and/or last </w:t>
-      </w:r>
-      <w:r>
-        <w:rPr>
-          <w:szCs w:val="22"/>
-        </w:rPr>
-        <w:t>name</w:t>
-      </w:r>
-      <w:r>
-        <w:rPr>
-          <w:szCs w:val="22"/>
-        </w:rPr>
-        <w:t>s</w:t>
+        <w:t>In addition, other information may have been collected about you, your child, or your family in conjunction with this session. Thus, s</w:t>
+      </w:r>
+      <w:r>
+        <w:rPr>
+          <w:szCs w:val="22"/>
+        </w:rPr>
+        <w:t xml:space="preserve">omeone might be able to identify </w:t>
+      </w:r>
+      <w:r>
+        <w:rPr>
+          <w:szCs w:val="22"/>
+        </w:rPr>
+        <w:t xml:space="preserve">you, your child, or other people </w:t>
+      </w:r>
+      <w:r>
+        <w:rPr>
+          <w:szCs w:val="22"/>
+        </w:rPr>
+        <w:t>unintentionally.</w:t>
       </w:r>
       <w:r>
         <w:rPr>
@@ -883,71 +939,43 @@
         </w:rPr>
         <w:t xml:space="preserve"> </w:t>
       </w:r>
-      <w:r>
-        <w:rPr>
-          <w:szCs w:val="22"/>
-        </w:rPr>
-        <w:t xml:space="preserve">of people </w:t>
-      </w:r>
-      <w:r>
-        <w:rPr>
-          <w:szCs w:val="22"/>
-        </w:rPr>
-        <w:t>may be spoken a</w:t>
-      </w:r>
-      <w:r>
-        <w:rPr>
-          <w:szCs w:val="22"/>
-        </w:rPr>
-        <w:t xml:space="preserve">loud. </w:t>
-      </w:r>
-      <w:r>
-        <w:rPr>
-          <w:szCs w:val="22"/>
-        </w:rPr>
-        <w:t>I</w:t>
-      </w:r>
-      <w:r>
-        <w:rPr>
-          <w:szCs w:val="22"/>
-        </w:rPr>
-        <w:t xml:space="preserve">f the study takes place in your home, aspects of your home may be seen </w:t>
-      </w:r>
-      <w:r>
-        <w:rPr>
-          <w:szCs w:val="22"/>
-        </w:rPr>
-        <w:t>or heard</w:t>
-      </w:r>
-      <w:r>
-        <w:rPr>
-          <w:szCs w:val="22"/>
-        </w:rPr>
-        <w:t xml:space="preserve">. </w:t>
-      </w:r>
-      <w:r>
-        <w:rPr>
-          <w:szCs w:val="22"/>
-        </w:rPr>
-        <w:t>In addition, other information may have been collected about you, your child, or your family in conjunction with this session. Thus, s</w:t>
-      </w:r>
-      <w:r>
-        <w:rPr>
-          <w:szCs w:val="22"/>
-        </w:rPr>
-        <w:t xml:space="preserve">omeone might be able to identify </w:t>
-      </w:r>
-      <w:r>
-        <w:rPr>
-          <w:szCs w:val="22"/>
-        </w:rPr>
-        <w:t xml:space="preserve">you, your child, or other people </w:t>
-      </w:r>
-      <w:r>
-        <w:rPr>
-          <w:szCs w:val="22"/>
-        </w:rPr>
-        <w:t>unintentionally.</w:t>
+      <w:bookmarkStart w:id="9" w:name="OLE_LINK11"/>
+      <w:bookmarkStart w:id="10" w:name="OLE_LINK12"/>
+      <w:r>
+        <w:rPr>
+          <w:szCs w:val="22"/>
+        </w:rPr>
+        <w:t>But</w:t>
+      </w:r>
+      <w:r>
+        <w:rPr>
+          <w:szCs w:val="22"/>
+        </w:rPr>
+        <w:t>,</w:t>
+      </w:r>
+      <w:r>
+        <w:rPr>
+          <w:szCs w:val="22"/>
+        </w:rPr>
+        <w:t xml:space="preserve"> the authorized rese</w:t>
+      </w:r>
+      <w:r>
+        <w:rPr>
+          <w:szCs w:val="22"/>
+        </w:rPr>
+        <w:t xml:space="preserve">archers with access to the </w:t>
+      </w:r>
+      <w:r>
+        <w:rPr>
+          <w:szCs w:val="22"/>
+        </w:rPr>
+        <w:t xml:space="preserve">library </w:t>
+      </w:r>
+      <w:r>
+        <w:rPr>
+          <w:szCs w:val="22"/>
+        </w:rPr>
+        <w:t>have agreed</w:t>
       </w:r>
       <w:r>
         <w:rPr>
@@ -955,50 +983,6 @@
         </w:rPr>
         <w:t xml:space="preserve"> </w:t>
       </w:r>
-      <w:bookmarkStart w:id="10" w:name="OLE_LINK11"/>
-      <w:bookmarkStart w:id="11" w:name="OLE_LINK12"/>
-      <w:r>
-        <w:rPr>
-          <w:szCs w:val="22"/>
-        </w:rPr>
-        <w:t>But</w:t>
-      </w:r>
-      <w:r>
-        <w:rPr>
-          <w:szCs w:val="22"/>
-        </w:rPr>
-        <w:t>,</w:t>
-      </w:r>
-      <w:r>
-        <w:rPr>
-          <w:szCs w:val="22"/>
-        </w:rPr>
-        <w:t xml:space="preserve"> the authorized rese</w:t>
-      </w:r>
-      <w:r>
-        <w:rPr>
-          <w:szCs w:val="22"/>
-        </w:rPr>
-        <w:t xml:space="preserve">archers with access to the </w:t>
-      </w:r>
-      <w:r>
-        <w:rPr>
-          <w:szCs w:val="22"/>
-        </w:rPr>
-        <w:t xml:space="preserve">library </w:t>
-      </w:r>
-      <w:r>
-        <w:rPr>
-          <w:szCs w:val="22"/>
-        </w:rPr>
-        <w:t>have agreed</w:t>
-      </w:r>
-      <w:r>
-        <w:rPr>
-          <w:szCs w:val="22"/>
-        </w:rPr>
-        <w:t xml:space="preserve"> </w:t>
-      </w:r>
       <w:r>
         <w:rPr>
           <w:szCs w:val="22"/>
@@ -1023,8 +1007,8 @@
         </w:rPr>
         <w:t>.</w:t>
       </w:r>
+      <w:bookmarkEnd w:id="9"/>
       <w:bookmarkEnd w:id="10"/>
-      <w:bookmarkEnd w:id="11"/>
     </w:p>
     <w:p>
       <w:pPr>
@@ -1034,10 +1018,10 @@
           <w:szCs w:val="22"/>
         </w:rPr>
       </w:pPr>
-      <w:bookmarkStart w:id="12" w:name="h.j5uo4u1o86el" w:colFirst="0" w:colLast="0"/>
+      <w:bookmarkStart w:id="11" w:name="h.j5uo4u1o86el" w:colFirst="0" w:colLast="0"/>
+      <w:bookmarkEnd w:id="7"/>
       <w:bookmarkEnd w:id="8"/>
-      <w:bookmarkEnd w:id="9"/>
-      <w:bookmarkEnd w:id="12"/>
+      <w:bookmarkEnd w:id="11"/>
       <w:r>
         <w:rPr>
           <w:sz w:val="22"/>
@@ -1116,8 +1100,8 @@
           <w:szCs w:val="22"/>
         </w:rPr>
       </w:pPr>
-      <w:bookmarkStart w:id="13" w:name="OLE_LINK13"/>
-      <w:bookmarkStart w:id="14" w:name="OLE_LINK14"/>
+      <w:bookmarkStart w:id="12" w:name="OLE_LINK13"/>
+      <w:bookmarkStart w:id="13" w:name="OLE_LINK14"/>
       <w:r>
         <w:rPr>
           <w:szCs w:val="22"/>
@@ -1274,8 +1258,8 @@
         </w:rPr>
         <w:t xml:space="preserve"> collected in their own laboratories.</w:t>
       </w:r>
+      <w:bookmarkEnd w:id="12"/>
       <w:bookmarkEnd w:id="13"/>
-      <w:bookmarkEnd w:id="14"/>
     </w:p>
     <w:p>
       <w:pPr>
@@ -1285,8 +1269,8 @@
           <w:szCs w:val="22"/>
         </w:rPr>
       </w:pPr>
-      <w:bookmarkStart w:id="15" w:name="h.h0r6b5rupyw2" w:colFirst="0" w:colLast="0"/>
-      <w:bookmarkEnd w:id="15"/>
+      <w:bookmarkStart w:id="14" w:name="h.h0r6b5rupyw2" w:colFirst="0" w:colLast="0"/>
+      <w:bookmarkEnd w:id="14"/>
       <w:r>
         <w:rPr>
           <w:sz w:val="22"/>
@@ -1316,8 +1300,8 @@
           <w:szCs w:val="22"/>
         </w:rPr>
       </w:pPr>
-      <w:bookmarkStart w:id="16" w:name="OLE_LINK15"/>
-      <w:bookmarkStart w:id="17" w:name="OLE_LINK16"/>
+      <w:bookmarkStart w:id="15" w:name="OLE_LINK15"/>
+      <w:bookmarkStart w:id="16" w:name="OLE_LINK16"/>
       <w:r>
         <w:rPr>
           <w:szCs w:val="22"/>
@@ -1360,8 +1344,8 @@
         </w:rPr>
         <w:t xml:space="preserve"> </w:t>
       </w:r>
-      <w:bookmarkStart w:id="18" w:name="OLE_LINK19"/>
-      <w:bookmarkStart w:id="19" w:name="OLE_LINK20"/>
+      <w:bookmarkStart w:id="17" w:name="OLE_LINK19"/>
+      <w:bookmarkStart w:id="18" w:name="OLE_LINK20"/>
       <w:r>
         <w:rPr>
           <w:szCs w:val="22"/>
@@ -1407,12 +1391,12 @@
           <w:szCs w:val="22"/>
         </w:rPr>
       </w:pPr>
-      <w:bookmarkStart w:id="20" w:name="h.bezqw7gkdimr" w:colFirst="0" w:colLast="0"/>
-      <w:bookmarkStart w:id="21" w:name="OLE_LINK17"/>
-      <w:bookmarkStart w:id="22" w:name="OLE_LINK18"/>
+      <w:bookmarkStart w:id="19" w:name="h.bezqw7gkdimr" w:colFirst="0" w:colLast="0"/>
+      <w:bookmarkStart w:id="20" w:name="OLE_LINK17"/>
+      <w:bookmarkStart w:id="21" w:name="OLE_LINK18"/>
+      <w:bookmarkEnd w:id="15"/>
       <w:bookmarkEnd w:id="16"/>
-      <w:bookmarkEnd w:id="17"/>
-      <w:bookmarkEnd w:id="20"/>
+      <w:bookmarkEnd w:id="19"/>
       <w:r>
         <w:rPr>
           <w:sz w:val="22"/>
@@ -2435,11 +2419,11 @@
           <w:szCs w:val="22"/>
         </w:rPr>
       </w:pPr>
-      <w:bookmarkStart w:id="23" w:name="OLE_LINK25"/>
-      <w:bookmarkStart w:id="24" w:name="OLE_LINK26"/>
-      <w:bookmarkStart w:id="25" w:name="OLE_LINK33"/>
-      <w:bookmarkStart w:id="26" w:name="OLE_LINK31"/>
-      <w:bookmarkStart w:id="27" w:name="OLE_LINK32"/>
+      <w:bookmarkStart w:id="22" w:name="OLE_LINK25"/>
+      <w:bookmarkStart w:id="23" w:name="OLE_LINK26"/>
+      <w:bookmarkStart w:id="24" w:name="OLE_LINK33"/>
+      <w:bookmarkStart w:id="25" w:name="OLE_LINK31"/>
+      <w:bookmarkStart w:id="26" w:name="OLE_LINK32"/>
     </w:p>
     <w:p>
       <w:pPr>
@@ -2449,25 +2433,25 @@
           <w:szCs w:val="22"/>
         </w:rPr>
       </w:pPr>
-      <w:bookmarkStart w:id="28" w:name="h.va5r0t25xlvq" w:colFirst="0" w:colLast="0"/>
-      <w:bookmarkStart w:id="29" w:name="h.5dckdvq3jh6s" w:colFirst="0" w:colLast="0"/>
-      <w:bookmarkStart w:id="30" w:name="h.j5z8xw6cg4eb" w:colFirst="0" w:colLast="0"/>
-      <w:bookmarkStart w:id="31" w:name="h.vvpo4g3a1qul" w:colFirst="0" w:colLast="0"/>
-      <w:bookmarkStart w:id="32" w:name="h.57srqi7ldw5m" w:colFirst="0" w:colLast="0"/>
+      <w:bookmarkStart w:id="27" w:name="h.va5r0t25xlvq" w:colFirst="0" w:colLast="0"/>
+      <w:bookmarkStart w:id="28" w:name="h.5dckdvq3jh6s" w:colFirst="0" w:colLast="0"/>
+      <w:bookmarkStart w:id="29" w:name="h.j5z8xw6cg4eb" w:colFirst="0" w:colLast="0"/>
+      <w:bookmarkStart w:id="30" w:name="h.vvpo4g3a1qul" w:colFirst="0" w:colLast="0"/>
+      <w:bookmarkStart w:id="31" w:name="h.57srqi7ldw5m" w:colFirst="0" w:colLast="0"/>
+      <w:bookmarkEnd w:id="22"/>
       <w:bookmarkEnd w:id="23"/>
       <w:bookmarkEnd w:id="24"/>
       <w:bookmarkEnd w:id="25"/>
       <w:bookmarkEnd w:id="26"/>
+      <w:bookmarkEnd w:id="17"/>
+      <w:bookmarkEnd w:id="18"/>
       <w:bookmarkEnd w:id="27"/>
-      <w:bookmarkEnd w:id="18"/>
-      <w:bookmarkEnd w:id="19"/>
       <w:bookmarkEnd w:id="28"/>
       <w:bookmarkEnd w:id="29"/>
       <w:bookmarkEnd w:id="30"/>
+      <w:bookmarkEnd w:id="20"/>
+      <w:bookmarkEnd w:id="21"/>
       <w:bookmarkEnd w:id="31"/>
-      <w:bookmarkEnd w:id="21"/>
-      <w:bookmarkEnd w:id="22"/>
-      <w:bookmarkEnd w:id="32"/>
       <w:r>
         <w:rPr>
           <w:sz w:val="22"/>
@@ -2619,7 +2603,15 @@
         <w:rPr>
           <w:szCs w:val="20"/>
         </w:rPr>
-        <w:t xml:space="preserve">I give permission for authorized </w:t>
+        <w:t>I</w:t>
+      </w:r>
+      <w:bookmarkStart w:id="32" w:name="_GoBack"/>
+      <w:bookmarkEnd w:id="32"/>
+      <w:r>
+        <w:rPr>
+          <w:szCs w:val="20"/>
+        </w:rPr>
+        <w:t xml:space="preserve"> give permission for authorized </w:t>
       </w:r>
       <w:proofErr w:type="spellStart"/>
       <w:r>
@@ -2633,19 +2625,21 @@
         <w:rPr>
           <w:szCs w:val="20"/>
         </w:rPr>
-        <w:t xml:space="preserve"> researchers to show selected video excerpts and images from recordings of this session for scientific presentations and/or</w:t>
-      </w:r>
+        <w:t xml:space="preserve"> researchers to show selected excerpts from shared research videos in public settings for informational or educational purposes. I understand that such uses (e.g., research presentations) may be videotaped or recorded and that those videos or recordings may then be made available to the public via the </w:t>
+      </w:r>
+      <w:proofErr w:type="gramStart"/>
       <w:r>
         <w:rPr>
           <w:szCs w:val="20"/>
         </w:rPr>
-        <w:t xml:space="preserve"> informational and</w:t>
-      </w:r>
+        <w:t>internet</w:t>
+      </w:r>
+      <w:proofErr w:type="gramEnd"/>
       <w:r>
         <w:rPr>
           <w:szCs w:val="20"/>
         </w:rPr>
-        <w:t xml:space="preserve"> educational purposes, but never for commercial purposes. I trust that authorized researchers will use professional judgment and uphold ethical principles in determining which excerpts and images to share.</w:t>
+        <w:t xml:space="preserve"> (e.g., YouTube).</w:t>
       </w:r>
     </w:p>
     <w:p>
@@ -2773,49 +2767,63 @@
     </w:p>
     <w:p>
       <w:pPr>
-        <w:pStyle w:val="body2"/>
-        <w:spacing w:after="40" w:line="240" w:lineRule="auto"/>
-        <w:rPr>
+        <w:spacing w:after="120"/>
+        <w:ind w:left="720"/>
+        <w:rPr>
+          <w:rFonts w:ascii="Arial" w:eastAsia="Arial" w:hAnsi="Arial" w:cs="Arial"/>
           <w:sz w:val="20"/>
           <w:szCs w:val="20"/>
+          <w:lang w:eastAsia="ja-JP"/>
         </w:rPr>
       </w:pPr>
       <w:r>
         <w:rPr>
+          <w:rFonts w:ascii="Arial" w:eastAsia="Arial" w:hAnsi="Arial" w:cs="Arial"/>
           <w:sz w:val="20"/>
           <w:szCs w:val="20"/>
+          <w:lang w:eastAsia="ja-JP"/>
         </w:rPr>
         <w:t xml:space="preserve">I give permission for authorized </w:t>
       </w:r>
       <w:proofErr w:type="spellStart"/>
       <w:r>
         <w:rPr>
+          <w:rFonts w:ascii="Arial" w:eastAsia="Arial" w:hAnsi="Arial" w:cs="Arial"/>
           <w:sz w:val="20"/>
           <w:szCs w:val="20"/>
+          <w:lang w:eastAsia="ja-JP"/>
         </w:rPr>
         <w:t>Databrary</w:t>
       </w:r>
       <w:proofErr w:type="spellEnd"/>
       <w:r>
         <w:rPr>
+          <w:rFonts w:ascii="Arial" w:eastAsia="Arial" w:hAnsi="Arial" w:cs="Arial"/>
           <w:sz w:val="20"/>
           <w:szCs w:val="20"/>
-        </w:rPr>
-        <w:t xml:space="preserve"> researchers to show selected video excerpts and images from recordings of this session for scientific presentations and/or</w:t>
-      </w:r>
-      <w:r>
-        <w:rPr>
+          <w:lang w:eastAsia="ja-JP"/>
+        </w:rPr>
+        <w:t xml:space="preserve"> researchers to show selected excerpts from shared research videos in public settings for informational or educational purposes. I understand that such uses (e.g., research presentations) may be videotaped or recorded and that those videos or recordings may then be made available to the public via the </w:t>
+      </w:r>
+      <w:proofErr w:type="gramStart"/>
+      <w:r>
+        <w:rPr>
+          <w:rFonts w:ascii="Arial" w:eastAsia="Arial" w:hAnsi="Arial" w:cs="Arial"/>
           <w:sz w:val="20"/>
           <w:szCs w:val="20"/>
-        </w:rPr>
-        <w:t xml:space="preserve"> informational and</w:t>
-      </w:r>
-      <w:r>
-        <w:rPr>
+          <w:lang w:eastAsia="ja-JP"/>
+        </w:rPr>
+        <w:t>internet</w:t>
+      </w:r>
+      <w:proofErr w:type="gramEnd"/>
+      <w:r>
+        <w:rPr>
+          <w:rFonts w:ascii="Arial" w:eastAsia="Arial" w:hAnsi="Arial" w:cs="Arial"/>
           <w:sz w:val="20"/>
           <w:szCs w:val="20"/>
-        </w:rPr>
-        <w:t xml:space="preserve"> educational purposes, but never for commercial purposes. I trust that authorized researchers will use professional judgment and uphold ethical principles in determining which excerpts and images to share.</w:t>
+          <w:lang w:eastAsia="ja-JP"/>
+        </w:rPr>
+        <w:t xml:space="preserve"> (e.g., YouTube).</w:t>
       </w:r>
     </w:p>
     <w:p>

</xml_diff>